<commit_message>
Push notification component named 'PushChat' added
</commit_message>
<xml_diff>
--- a/PushNotification/Delivery/PushChat_userManual.docx
+++ b/PushNotification/Delivery/PushChat_userManual.docx
@@ -53,151 +53,409 @@
           <w:sz w:val="28"/>
           <w:szCs w:val="28"/>
         </w:rPr>
-        <w:t xml:space="preserve">mponent is built in </w:t>
-      </w:r>
-      <w:proofErr w:type="spellStart"/>
-      <w:r>
-        <w:rPr>
-          <w:rFonts w:ascii="Arial" w:hAnsi="Arial" w:cs="Arial"/>
-          <w:sz w:val="28"/>
-          <w:szCs w:val="28"/>
-        </w:rPr>
-        <w:t>XCode</w:t>
-      </w:r>
-      <w:proofErr w:type="spellEnd"/>
-      <w:r>
-        <w:rPr>
-          <w:rFonts w:ascii="Arial" w:hAnsi="Arial" w:cs="Arial"/>
-          <w:sz w:val="28"/>
-          <w:szCs w:val="28"/>
-        </w:rPr>
-        <w:t xml:space="preserve"> 4.3.2.</w:t>
-      </w:r>
-    </w:p>
-    <w:p>
-      <w:pPr>
-        <w:rPr>
-          <w:rFonts w:ascii="Arial" w:hAnsi="Arial" w:cs="Arial"/>
-          <w:sz w:val="28"/>
-          <w:szCs w:val="28"/>
-        </w:rPr>
-      </w:pPr>
-    </w:p>
-    <w:p>
-      <w:pPr>
-        <w:pStyle w:val="ListParagraph"/>
-        <w:numPr>
-          <w:ilvl w:val="0"/>
-          <w:numId w:val="1"/>
-        </w:numPr>
-        <w:rPr>
-          <w:rFonts w:ascii="Arial" w:hAnsi="Arial" w:cs="Arial"/>
-          <w:sz w:val="28"/>
-          <w:szCs w:val="28"/>
-        </w:rPr>
-      </w:pPr>
-      <w:r>
-        <w:rPr>
-          <w:rFonts w:ascii="Arial" w:hAnsi="Arial" w:cs="Arial"/>
-          <w:sz w:val="28"/>
-          <w:szCs w:val="28"/>
-        </w:rPr>
-        <w:t>User has the option to allow push notifications to appear when the device gets registered.</w:t>
-      </w:r>
-    </w:p>
-    <w:p>
-      <w:pPr>
-        <w:pStyle w:val="ListParagraph"/>
-        <w:numPr>
-          <w:ilvl w:val="0"/>
-          <w:numId w:val="1"/>
-        </w:numPr>
-        <w:rPr>
-          <w:rFonts w:ascii="Arial" w:hAnsi="Arial" w:cs="Arial"/>
-          <w:sz w:val="28"/>
-          <w:szCs w:val="28"/>
-        </w:rPr>
-      </w:pPr>
-      <w:r>
-        <w:rPr>
-          <w:rFonts w:ascii="Arial" w:hAnsi="Arial" w:cs="Arial"/>
-          <w:sz w:val="28"/>
-          <w:szCs w:val="28"/>
-        </w:rPr>
-        <w:t xml:space="preserve">When push notification appears, </w:t>
-      </w:r>
-      <w:proofErr w:type="gramStart"/>
-      <w:r>
-        <w:rPr>
-          <w:rFonts w:ascii="Arial" w:hAnsi="Arial" w:cs="Arial"/>
-          <w:sz w:val="28"/>
-          <w:szCs w:val="28"/>
-        </w:rPr>
-        <w:t>users taps</w:t>
-      </w:r>
-      <w:proofErr w:type="gramEnd"/>
-      <w:r>
-        <w:rPr>
-          <w:rFonts w:ascii="Arial" w:hAnsi="Arial" w:cs="Arial"/>
-          <w:sz w:val="28"/>
-          <w:szCs w:val="28"/>
-        </w:rPr>
-        <w:t xml:space="preserve"> it to get </w:t>
+        <w:t>mponent is built in XCode 4.3.2.</w:t>
+      </w:r>
+    </w:p>
+    <w:p>
+      <w:pPr>
+        <w:rPr>
+          <w:rFonts w:ascii="Arial" w:hAnsi="Arial" w:cs="Arial"/>
+          <w:sz w:val="28"/>
+          <w:szCs w:val="28"/>
+        </w:rPr>
+      </w:pPr>
+    </w:p>
+    <w:p>
+      <w:pPr>
+        <w:rPr>
+          <w:rFonts w:ascii="Arial" w:hAnsi="Arial" w:cs="Arial"/>
+          <w:sz w:val="28"/>
+          <w:szCs w:val="28"/>
+        </w:rPr>
+      </w:pPr>
+    </w:p>
+    <w:p>
+      <w:pPr>
+        <w:rPr>
+          <w:rFonts w:ascii="Arial" w:hAnsi="Arial" w:cs="Arial"/>
+          <w:sz w:val="28"/>
+          <w:szCs w:val="28"/>
+        </w:rPr>
+      </w:pPr>
+      <w:r>
+        <w:rPr>
+          <w:rFonts w:ascii="Arial" w:hAnsi="Arial" w:cs="Arial"/>
+          <w:sz w:val="28"/>
+          <w:szCs w:val="28"/>
+        </w:rPr>
+        <w:t xml:space="preserve">     1.A server needs to be set up which can be done using MAMP.</w:t>
+      </w:r>
+    </w:p>
+    <w:p>
+      <w:pPr>
+        <w:rPr>
+          <w:rFonts w:ascii="Arial" w:hAnsi="Arial" w:cs="Arial"/>
+          <w:sz w:val="28"/>
+          <w:szCs w:val="28"/>
+        </w:rPr>
+      </w:pPr>
+      <w:r>
+        <w:rPr>
+          <w:rFonts w:ascii="Arial" w:hAnsi="Arial" w:cs="Arial"/>
+          <w:sz w:val="28"/>
+          <w:szCs w:val="28"/>
+        </w:rPr>
+        <w:t xml:space="preserve">     2.Server needs .pem file to connect to the APN Server and the   </w:t>
+      </w:r>
+    </w:p>
+    <w:p>
+      <w:pPr>
+        <w:rPr>
+          <w:rFonts w:ascii="Arial" w:hAnsi="Arial" w:cs="Arial"/>
+          <w:sz w:val="28"/>
+          <w:szCs w:val="28"/>
+        </w:rPr>
+      </w:pPr>
+      <w:r>
+        <w:rPr>
+          <w:rFonts w:ascii="Arial" w:hAnsi="Arial" w:cs="Arial"/>
+          <w:sz w:val="28"/>
+          <w:szCs w:val="28"/>
+        </w:rPr>
+        <w:t xml:space="preserve">        process to generate the file is done on iOS Provisioning  </w:t>
+      </w:r>
+    </w:p>
+    <w:p>
+      <w:pPr>
+        <w:rPr>
+          <w:rFonts w:ascii="Arial" w:hAnsi="Arial" w:cs="Arial"/>
+          <w:sz w:val="28"/>
+          <w:szCs w:val="28"/>
+        </w:rPr>
+      </w:pPr>
+      <w:r>
+        <w:rPr>
+          <w:rFonts w:ascii="Arial" w:hAnsi="Arial" w:cs="Arial"/>
+          <w:sz w:val="28"/>
+          <w:szCs w:val="28"/>
+        </w:rPr>
+        <w:t xml:space="preserve">        portal.</w:t>
+      </w:r>
+    </w:p>
+    <w:p>
+      <w:pPr>
+        <w:rPr>
+          <w:rFonts w:ascii="Arial" w:hAnsi="Arial" w:cs="Arial"/>
+          <w:sz w:val="28"/>
+          <w:szCs w:val="28"/>
+        </w:rPr>
+      </w:pPr>
+      <w:r>
+        <w:rPr>
+          <w:rFonts w:ascii="Arial" w:hAnsi="Arial" w:cs="Arial"/>
+          <w:sz w:val="28"/>
+          <w:szCs w:val="28"/>
+        </w:rPr>
+        <w:t xml:space="preserve">     3. Server is required to send messages(notifications) which is </w:t>
+      </w:r>
+    </w:p>
+    <w:p>
+      <w:pPr>
+        <w:rPr>
+          <w:rFonts w:ascii="Arial" w:hAnsi="Arial" w:cs="Arial"/>
+          <w:sz w:val="28"/>
+          <w:szCs w:val="28"/>
+        </w:rPr>
+      </w:pPr>
+      <w:r>
+        <w:rPr>
+          <w:rFonts w:ascii="Arial" w:hAnsi="Arial" w:cs="Arial"/>
+          <w:sz w:val="28"/>
+          <w:szCs w:val="28"/>
+        </w:rPr>
+        <w:t xml:space="preserve">         first delivered to APN Server and then to the device which </w:t>
+      </w:r>
+    </w:p>
+    <w:p>
+      <w:pPr>
+        <w:rPr>
+          <w:rFonts w:ascii="Arial" w:hAnsi="Arial" w:cs="Arial"/>
+          <w:sz w:val="28"/>
+          <w:szCs w:val="28"/>
+        </w:rPr>
+      </w:pPr>
+      <w:r>
+        <w:rPr>
+          <w:rFonts w:ascii="Arial" w:hAnsi="Arial" w:cs="Arial"/>
+          <w:sz w:val="28"/>
+          <w:szCs w:val="28"/>
+        </w:rPr>
+        <w:t xml:space="preserve">         may take time depending upon network traffic.</w:t>
+      </w:r>
+    </w:p>
+    <w:p>
+      <w:pPr>
+        <w:rPr>
+          <w:rFonts w:ascii="Arial" w:hAnsi="Arial" w:cs="Arial"/>
+          <w:sz w:val="28"/>
+          <w:szCs w:val="28"/>
+        </w:rPr>
+      </w:pPr>
+      <w:r>
+        <w:rPr>
+          <w:rFonts w:ascii="Arial" w:hAnsi="Arial" w:cs="Arial"/>
+          <w:sz w:val="28"/>
+          <w:szCs w:val="28"/>
+        </w:rPr>
+        <w:t xml:space="preserve">     4.</w:t>
+      </w:r>
+      <w:r>
+        <w:rPr>
+          <w:rFonts w:ascii="Arial" w:hAnsi="Arial" w:cs="Arial"/>
+          <w:sz w:val="28"/>
+          <w:szCs w:val="28"/>
+        </w:rPr>
+        <w:t xml:space="preserve">User has the option to allow push notifications to appear </w:t>
+      </w:r>
+    </w:p>
+    <w:p>
+      <w:pPr>
+        <w:rPr>
+          <w:rFonts w:ascii="Arial" w:hAnsi="Arial" w:cs="Arial"/>
+          <w:sz w:val="28"/>
+          <w:szCs w:val="28"/>
+        </w:rPr>
+      </w:pPr>
+      <w:r>
+        <w:rPr>
+          <w:rFonts w:ascii="Arial" w:hAnsi="Arial" w:cs="Arial"/>
+          <w:sz w:val="28"/>
+          <w:szCs w:val="28"/>
+        </w:rPr>
+        <w:t xml:space="preserve">        </w:t>
+      </w:r>
+      <w:r>
+        <w:rPr>
+          <w:rFonts w:ascii="Arial" w:hAnsi="Arial" w:cs="Arial"/>
+          <w:sz w:val="28"/>
+          <w:szCs w:val="28"/>
+        </w:rPr>
+        <w:t>when the device gets registered.</w:t>
+      </w:r>
+    </w:p>
+    <w:p>
+      <w:pPr>
+        <w:ind w:left="360"/>
+        <w:rPr>
+          <w:rFonts w:ascii="Arial" w:hAnsi="Arial" w:cs="Arial"/>
+          <w:sz w:val="28"/>
+          <w:szCs w:val="28"/>
+        </w:rPr>
+      </w:pPr>
+      <w:r>
+        <w:rPr>
+          <w:rFonts w:ascii="Arial" w:hAnsi="Arial" w:cs="Arial"/>
+          <w:sz w:val="28"/>
+          <w:szCs w:val="28"/>
+        </w:rPr>
+        <w:t>5.</w:t>
+      </w:r>
+      <w:r>
+        <w:rPr>
+          <w:rFonts w:ascii="Arial" w:hAnsi="Arial" w:cs="Arial"/>
+          <w:sz w:val="28"/>
+          <w:szCs w:val="28"/>
+        </w:rPr>
+        <w:t xml:space="preserve">When push notification appears, users taps it to get navigated </w:t>
+      </w:r>
+    </w:p>
+    <w:p>
+      <w:pPr>
+        <w:ind w:left="360"/>
+        <w:rPr>
+          <w:rFonts w:ascii="Arial" w:hAnsi="Arial" w:cs="Arial"/>
+          <w:sz w:val="28"/>
+          <w:szCs w:val="28"/>
+        </w:rPr>
+      </w:pPr>
+      <w:r>
+        <w:rPr>
+          <w:rFonts w:ascii="Arial" w:hAnsi="Arial" w:cs="Arial"/>
+          <w:sz w:val="28"/>
+          <w:szCs w:val="28"/>
+        </w:rPr>
+        <w:t xml:space="preserve">   </w:t>
+      </w:r>
+      <w:r>
+        <w:rPr>
+          <w:rFonts w:ascii="Arial" w:hAnsi="Arial" w:cs="Arial"/>
+          <w:sz w:val="28"/>
+          <w:szCs w:val="28"/>
+        </w:rPr>
+        <w:t>to the application.</w:t>
+      </w:r>
+    </w:p>
+    <w:p>
+      <w:pPr>
+        <w:ind w:left="360"/>
+        <w:rPr>
+          <w:rFonts w:ascii="Arial" w:hAnsi="Arial" w:cs="Arial"/>
+          <w:sz w:val="28"/>
+          <w:szCs w:val="28"/>
+        </w:rPr>
+      </w:pPr>
+      <w:r>
+        <w:rPr>
+          <w:rFonts w:ascii="Arial" w:hAnsi="Arial" w:cs="Arial"/>
+          <w:sz w:val="28"/>
+          <w:szCs w:val="28"/>
+        </w:rPr>
+        <w:t>6.</w:t>
+      </w:r>
+      <w:r>
+        <w:rPr>
+          <w:rFonts w:ascii="Arial" w:hAnsi="Arial" w:cs="Arial"/>
+          <w:sz w:val="28"/>
+          <w:szCs w:val="28"/>
+        </w:rPr>
+        <w:t xml:space="preserve">User can select the style of notification and number of recent </w:t>
+      </w:r>
+      <w:r>
+        <w:rPr>
+          <w:rFonts w:ascii="Arial" w:hAnsi="Arial" w:cs="Arial"/>
+          <w:sz w:val="28"/>
+          <w:szCs w:val="28"/>
+        </w:rPr>
+        <w:t xml:space="preserve"> </w:t>
+      </w:r>
+    </w:p>
+    <w:p>
+      <w:pPr>
+        <w:ind w:left="360"/>
+        <w:rPr>
+          <w:rFonts w:ascii="Arial" w:hAnsi="Arial" w:cs="Arial"/>
+          <w:sz w:val="28"/>
+          <w:szCs w:val="28"/>
+        </w:rPr>
+      </w:pPr>
+      <w:r>
+        <w:rPr>
+          <w:rFonts w:ascii="Arial" w:hAnsi="Arial" w:cs="Arial"/>
+          <w:sz w:val="28"/>
+          <w:szCs w:val="28"/>
+        </w:rPr>
+        <w:t xml:space="preserve">   </w:t>
+      </w:r>
+      <w:r>
+        <w:rPr>
+          <w:rFonts w:ascii="Arial" w:hAnsi="Arial" w:cs="Arial"/>
+          <w:sz w:val="28"/>
+          <w:szCs w:val="28"/>
+        </w:rPr>
+        <w:t>notifications in the notification page by configuring settings.</w:t>
+      </w:r>
+    </w:p>
+    <w:p>
+      <w:pPr>
+        <w:rPr>
+          <w:rFonts w:ascii="Arial" w:hAnsi="Arial" w:cs="Arial"/>
+          <w:sz w:val="28"/>
+          <w:szCs w:val="28"/>
+        </w:rPr>
+      </w:pPr>
+      <w:r>
+        <w:rPr>
+          <w:rFonts w:ascii="Arial" w:hAnsi="Arial" w:cs="Arial"/>
+          <w:sz w:val="28"/>
+          <w:szCs w:val="28"/>
+        </w:rPr>
+        <w:t xml:space="preserve">     7.</w:t>
+      </w:r>
+      <w:r>
+        <w:rPr>
+          <w:rFonts w:ascii="Arial" w:hAnsi="Arial" w:cs="Arial"/>
+          <w:sz w:val="28"/>
+          <w:szCs w:val="28"/>
+        </w:rPr>
+        <w:t xml:space="preserve">User has the option to clear all the notifications in the </w:t>
+      </w:r>
+      <w:r>
+        <w:rPr>
+          <w:rFonts w:ascii="Arial" w:hAnsi="Arial" w:cs="Arial"/>
+          <w:sz w:val="28"/>
+          <w:szCs w:val="28"/>
+        </w:rPr>
+        <w:t xml:space="preserve"> </w:t>
+      </w:r>
+    </w:p>
+    <w:p>
+      <w:pPr>
+        <w:rPr>
+          <w:rFonts w:ascii="Arial" w:hAnsi="Arial" w:cs="Arial"/>
+          <w:sz w:val="28"/>
+          <w:szCs w:val="28"/>
+        </w:rPr>
+      </w:pPr>
+      <w:r>
+        <w:rPr>
+          <w:rFonts w:ascii="Arial" w:hAnsi="Arial" w:cs="Arial"/>
+          <w:sz w:val="28"/>
+          <w:szCs w:val="28"/>
+        </w:rPr>
+        <w:t xml:space="preserve">        </w:t>
+      </w:r>
+      <w:r>
+        <w:rPr>
+          <w:rFonts w:ascii="Arial" w:hAnsi="Arial" w:cs="Arial"/>
+          <w:sz w:val="28"/>
+          <w:szCs w:val="28"/>
+        </w:rPr>
+        <w:t xml:space="preserve">notification page by clicking cross sign. </w:t>
+      </w:r>
+    </w:p>
+    <w:p>
+      <w:pPr>
+        <w:rPr>
+          <w:rFonts w:ascii="Arial" w:hAnsi="Arial" w:cs="Arial"/>
+          <w:sz w:val="28"/>
+          <w:szCs w:val="28"/>
+        </w:rPr>
+      </w:pPr>
+    </w:p>
+    <w:p>
+      <w:pPr>
+        <w:rPr>
+          <w:rFonts w:ascii="Arial" w:hAnsi="Arial" w:cs="Arial"/>
+          <w:sz w:val="28"/>
+          <w:szCs w:val="28"/>
+        </w:rPr>
+      </w:pPr>
+      <w:r>
+        <w:rPr>
+          <w:rFonts w:ascii="Arial" w:hAnsi="Arial" w:cs="Arial"/>
+          <w:sz w:val="28"/>
+          <w:szCs w:val="28"/>
+        </w:rPr>
+        <w:t>Reference-</w:t>
+      </w:r>
+      <w:r>
+        <w:rPr>
+          <w:rFonts w:ascii="Arial" w:hAnsi="Arial" w:cs="Arial"/>
+          <w:sz w:val="28"/>
+          <w:szCs w:val="28"/>
+        </w:rPr>
+        <w:t>http://www.raywenderlich.com/3443/apple-push-notification-services-tutorial-part-12</w:t>
+      </w:r>
+      <w:r>
+        <w:rPr>
+          <w:rFonts w:ascii="Arial" w:hAnsi="Arial" w:cs="Arial"/>
+          <w:sz w:val="28"/>
+          <w:szCs w:val="28"/>
+        </w:rPr>
+        <w:t>.</w:t>
       </w:r>
       <w:bookmarkStart w:id="0" w:name="_GoBack"/>
       <w:bookmarkEnd w:id="0"/>
-      <w:r>
-        <w:rPr>
-          <w:rFonts w:ascii="Arial" w:hAnsi="Arial" w:cs="Arial"/>
-          <w:sz w:val="28"/>
-          <w:szCs w:val="28"/>
-        </w:rPr>
-        <w:t>navigated to the application.</w:t>
-      </w:r>
-    </w:p>
-    <w:p>
-      <w:pPr>
-        <w:pStyle w:val="ListParagraph"/>
-        <w:numPr>
-          <w:ilvl w:val="0"/>
-          <w:numId w:val="1"/>
-        </w:numPr>
-        <w:rPr>
-          <w:rFonts w:ascii="Arial" w:hAnsi="Arial" w:cs="Arial"/>
-          <w:sz w:val="28"/>
-          <w:szCs w:val="28"/>
-        </w:rPr>
-      </w:pPr>
-      <w:r>
-        <w:rPr>
-          <w:rFonts w:ascii="Arial" w:hAnsi="Arial" w:cs="Arial"/>
-          <w:sz w:val="28"/>
-          <w:szCs w:val="28"/>
-        </w:rPr>
-        <w:t>User can select the style of notification and number of recent notifications in the notification page by configuring settings.</w:t>
-      </w:r>
-    </w:p>
-    <w:p>
-      <w:pPr>
-        <w:pStyle w:val="ListParagraph"/>
-        <w:numPr>
-          <w:ilvl w:val="0"/>
-          <w:numId w:val="1"/>
-        </w:numPr>
-        <w:rPr>
-          <w:rFonts w:ascii="Arial" w:hAnsi="Arial" w:cs="Arial"/>
-          <w:sz w:val="28"/>
-          <w:szCs w:val="28"/>
-        </w:rPr>
-      </w:pPr>
-      <w:r>
-        <w:rPr>
-          <w:rFonts w:ascii="Arial" w:hAnsi="Arial" w:cs="Arial"/>
-          <w:sz w:val="28"/>
-          <w:szCs w:val="28"/>
-        </w:rPr>
-        <w:t xml:space="preserve">User has the option to clear all the notifications in the notification page by clicking cross sign. </w:t>
-      </w:r>
     </w:p>
     <w:sectPr>
       <w:pgSz w:w="11900" w:h="16840"/>

</xml_diff>